<commit_message>
Final update which includes the Final Report and upload references to uni portal etc.
</commit_message>
<xml_diff>
--- a/Report/Final/version9/Report.docx
+++ b/Report/Final/version9/Report.docx
@@ -34,6 +34,25 @@
     </w:p>
     <w:p>
       <w:pPr>
+        <w:ind w:left="-142" w:firstLine="0"/>
+        <w:jc w:val="center"/>
+        <w:rPr>
+          <w:b/>
+          <w:sz w:val="40"/>
+          <w:szCs w:val="28"/>
+        </w:rPr>
+      </w:pPr>
+      <w:r>
+        <w:rPr>
+          <w:b/>
+          <w:sz w:val="28"/>
+          <w:szCs w:val="28"/>
+        </w:rPr>
+        <w:t>COMP [1298] MSc Final Year Project Report</w:t>
+      </w:r>
+    </w:p>
+    <w:p>
+      <w:pPr>
         <w:jc w:val="center"/>
         <w:rPr>
           <w:b/>
@@ -44,6 +63,18 @@
     </w:p>
     <w:p>
       <w:pPr>
+        <w:ind w:left="-142" w:firstLine="0"/>
+        <w:jc w:val="center"/>
+        <w:rPr>
+          <w:b/>
+          <w:sz w:val="28"/>
+          <w:szCs w:val="28"/>
+        </w:rPr>
+      </w:pPr>
+    </w:p>
+    <w:p>
+      <w:pPr>
+        <w:ind w:left="-142" w:firstLine="0"/>
         <w:jc w:val="center"/>
         <w:rPr>
           <w:b/>
@@ -51,42 +82,13 @@
           <w:szCs w:val="28"/>
         </w:rPr>
       </w:pPr>
-    </w:p>
-    <w:p>
-      <w:pPr>
-        <w:jc w:val="center"/>
+      <w:r>
         <w:rPr>
           <w:b/>
           <w:sz w:val="44"/>
           <w:szCs w:val="28"/>
         </w:rPr>
-      </w:pPr>
-    </w:p>
-    <w:p>
-      <w:pPr>
-        <w:ind w:left="-142" w:firstLine="0"/>
-        <w:jc w:val="center"/>
-        <w:rPr>
-          <w:b/>
-          <w:sz w:val="44"/>
-          <w:szCs w:val="28"/>
-        </w:rPr>
-      </w:pPr>
-      <w:r>
-        <w:rPr>
-          <w:b/>
-          <w:sz w:val="44"/>
-          <w:szCs w:val="28"/>
-        </w:rPr>
-        <w:t xml:space="preserve">COMP[1298] MSc Final Year Project </w:t>
-      </w:r>
-      <w:r>
-        <w:rPr>
-          <w:b/>
-          <w:sz w:val="44"/>
-          <w:szCs w:val="28"/>
-        </w:rPr>
-        <w:t>Report</w:t>
+        <w:t>Security Implication in Java RMI</w:t>
       </w:r>
     </w:p>
     <w:p>
@@ -106,17 +108,15 @@
         <w:jc w:val="center"/>
         <w:rPr>
           <w:b/>
-          <w:sz w:val="36"/>
           <w:szCs w:val="28"/>
         </w:rPr>
       </w:pPr>
       <w:r>
         <w:rPr>
           <w:b/>
-          <w:sz w:val="36"/>
           <w:szCs w:val="28"/>
         </w:rPr>
-        <w:t>Security Implication in Java RMI</w:t>
+        <w:t>September 2014</w:t>
       </w:r>
     </w:p>
     <w:p>
@@ -136,10 +136,18 @@
         <w:jc w:val="center"/>
         <w:rPr>
           <w:b/>
-          <w:sz w:val="28"/>
+          <w:sz w:val="32"/>
           <w:szCs w:val="28"/>
         </w:rPr>
       </w:pPr>
+      <w:r>
+        <w:rPr>
+          <w:b/>
+          <w:sz w:val="32"/>
+          <w:szCs w:val="28"/>
+        </w:rPr>
+        <w:t>Mahabubur Rashid</w:t>
+      </w:r>
     </w:p>
     <w:p>
       <w:pPr>
@@ -151,25 +159,25 @@
           <w:szCs w:val="28"/>
         </w:rPr>
       </w:pPr>
-    </w:p>
-    <w:p>
-      <w:pPr>
-        <w:ind w:left="-142" w:firstLine="0"/>
-        <w:jc w:val="center"/>
+      <w:r>
         <w:rPr>
           <w:b/>
           <w:sz w:val="28"/>
           <w:szCs w:val="28"/>
         </w:rPr>
-      </w:pPr>
-      <w:r>
+        <w:t>MSc Computer Forensics and System Security</w:t>
+      </w:r>
+    </w:p>
+    <w:p>
+      <w:pPr>
+        <w:ind w:left="-142" w:firstLine="0"/>
+        <w:jc w:val="center"/>
         <w:rPr>
           <w:b/>
           <w:sz w:val="28"/>
           <w:szCs w:val="28"/>
         </w:rPr>
-        <w:t>Mahabubur Rashid</w:t>
-      </w:r>
+      </w:pPr>
     </w:p>
     <w:p>
       <w:pPr>
@@ -181,25 +189,25 @@
           <w:szCs w:val="28"/>
         </w:rPr>
       </w:pPr>
-    </w:p>
-    <w:p>
-      <w:pPr>
-        <w:ind w:left="-142" w:firstLine="0"/>
-        <w:jc w:val="center"/>
+      <w:r>
         <w:rPr>
           <w:b/>
           <w:sz w:val="28"/>
           <w:szCs w:val="28"/>
         </w:rPr>
-      </w:pPr>
-      <w:r>
+        <w:t>000582762</w:t>
+      </w:r>
+    </w:p>
+    <w:p>
+      <w:pPr>
+        <w:ind w:left="-142" w:firstLine="0"/>
+        <w:jc w:val="center"/>
         <w:rPr>
           <w:b/>
           <w:sz w:val="28"/>
           <w:szCs w:val="28"/>
         </w:rPr>
-        <w:t>MSc Computer Forensics and System Security</w:t>
-      </w:r>
+      </w:pPr>
     </w:p>
     <w:p>
       <w:pPr>
@@ -211,31 +219,114 @@
           <w:szCs w:val="28"/>
         </w:rPr>
       </w:pPr>
-    </w:p>
-    <w:p>
-      <w:pPr>
-        <w:ind w:left="-142" w:firstLine="0"/>
-        <w:jc w:val="center"/>
+      <w:r>
         <w:rPr>
           <w:b/>
           <w:sz w:val="28"/>
           <w:szCs w:val="28"/>
         </w:rPr>
-      </w:pPr>
-      <w:r>
-        <w:rPr>
+        <w:t>Supervisor: Dr George Loukas</w:t>
+      </w:r>
+    </w:p>
+    <w:p/>
+    <w:p/>
+    <w:p>
+      <w:pPr>
+        <w:jc w:val="center"/>
+      </w:pPr>
+      <w:r>
+        <w:t>D</w:t>
+      </w:r>
+      <w:r>
+        <w:t xml:space="preserve">issertation submitted in partial fulfilment </w:t>
+      </w:r>
+      <w:r>
+        <w:t xml:space="preserve">for the degree </w:t>
+      </w:r>
+      <w:r>
+        <w:t xml:space="preserve">of University of Greenwich’s MSc </w:t>
+      </w:r>
+      <w:r>
+        <w:t>Computer Forensics</w:t>
+      </w:r>
+      <w:r>
+        <w:t xml:space="preserve"> and System Security</w:t>
+      </w:r>
+    </w:p>
+    <w:p>
+      <w:pPr>
+        <w:jc w:val="center"/>
+      </w:pPr>
+    </w:p>
+    <w:p>
+      <w:pPr>
+        <w:spacing w:before="240" w:after="60"/>
+        <w:ind w:left="-454" w:firstLine="0"/>
+        <w:jc w:val="left"/>
+      </w:pPr>
+      <w:r>
+        <w:br w:type="page"/>
+      </w:r>
+    </w:p>
+    <w:p>
+      <w:pPr>
+        <w:jc w:val="center"/>
+        <w:rPr>
+          <w:rFonts w:ascii="Papyrus" w:hAnsi="Papyrus"/>
           <w:b/>
-          <w:sz w:val="28"/>
-          <w:szCs w:val="28"/>
-        </w:rPr>
-        <w:t>000582762</w:t>
+          <w:sz w:val="40"/>
+        </w:rPr>
+      </w:pPr>
+      <w:r>
+        <w:rPr>
+          <w:rFonts w:ascii="Papyrus" w:hAnsi="Papyrus"/>
+          <w:b/>
+          <w:sz w:val="40"/>
+        </w:rPr>
+        <w:lastRenderedPageBreak/>
+        <w:t>Acknowledgements</w:t>
       </w:r>
     </w:p>
     <w:p/>
     <w:p>
       <w:r>
-        <w:br w:type="column"/>
-      </w:r>
+        <w:t>I would like to express my sincere and genuine gratitude to the following individuals for their</w:t>
+      </w:r>
+      <w:r>
+        <w:t xml:space="preserve"> great</w:t>
+      </w:r>
+      <w:r>
+        <w:t xml:space="preserve"> support in this project.</w:t>
+      </w:r>
+    </w:p>
+    <w:p/>
+    <w:p>
+      <w:r>
+        <w:t>My supervisor, Dr George Loukas</w:t>
+      </w:r>
+      <w:r>
+        <w:t>,</w:t>
+      </w:r>
+      <w:r>
+        <w:t xml:space="preserve"> for the incredible </w:t>
+      </w:r>
+      <w:r>
+        <w:t>support and guidance throughout the work.</w:t>
+      </w:r>
+    </w:p>
+    <w:p>
+      <w:r>
+        <w:t xml:space="preserve">Mr. Asif Malik, one of my favourite teachers at the University of Greenwich for being extremely helpful and </w:t>
+      </w:r>
+      <w:r>
+        <w:t>supportive on numerous occasions.</w:t>
+      </w:r>
+    </w:p>
+    <w:p/>
+    <w:p>
+      <w:pPr>
+        <w:ind w:firstLine="0"/>
+      </w:pPr>
     </w:p>
     <w:sdt>
       <w:sdtPr>
@@ -258,6 +349,18 @@
       <w:sdtContent>
         <w:p>
           <w:pPr>
+            <w:ind w:firstLine="0"/>
+            <w:rPr>
+              <w:b/>
+              <w:sz w:val="36"/>
+            </w:rPr>
+          </w:pPr>
+        </w:p>
+        <w:p>
+          <w:pPr>
+            <w:spacing w:before="240" w:after="60"/>
+            <w:ind w:left="-454" w:firstLine="0"/>
+            <w:jc w:val="left"/>
             <w:rPr>
               <w:b/>
               <w:sz w:val="36"/>
@@ -268,6 +371,23 @@
               <w:b/>
               <w:sz w:val="36"/>
             </w:rPr>
+            <w:br w:type="page"/>
+          </w:r>
+        </w:p>
+        <w:p>
+          <w:pPr>
+            <w:ind w:firstLine="0"/>
+            <w:rPr>
+              <w:b/>
+              <w:sz w:val="36"/>
+            </w:rPr>
+          </w:pPr>
+          <w:r>
+            <w:rPr>
+              <w:b/>
+              <w:sz w:val="36"/>
+            </w:rPr>
+            <w:lastRenderedPageBreak/>
             <w:t>Contents</w:t>
           </w:r>
         </w:p>
@@ -294,7 +414,7 @@
           <w:r>
             <w:fldChar w:fldCharType="separate"/>
           </w:r>
-          <w:hyperlink w:anchor="_Toc398109703" w:history="1">
+          <w:hyperlink w:anchor="_Toc398374060" w:history="1">
             <w:r>
               <w:rPr>
                 <w:rStyle w:val="Hyperlink"/>
@@ -337,7 +457,7 @@
                 <w:noProof/>
                 <w:webHidden/>
               </w:rPr>
-              <w:instrText xml:space="preserve"> PAGEREF _Toc398109703 \h </w:instrText>
+              <w:instrText xml:space="preserve"> PAGEREF _Toc398374060 \h </w:instrText>
             </w:r>
             <w:r>
               <w:rPr>
@@ -382,7 +502,7 @@
               <w:szCs w:val="22"/>
             </w:rPr>
           </w:pPr>
-          <w:hyperlink w:anchor="_Toc398109704" w:history="1">
+          <w:hyperlink w:anchor="_Toc398374061" w:history="1">
             <w:r>
               <w:rPr>
                 <w:rStyle w:val="Hyperlink"/>
@@ -425,7 +545,7 @@
                 <w:noProof/>
                 <w:webHidden/>
               </w:rPr>
-              <w:instrText xml:space="preserve"> PAGEREF _Toc398109704 \h </w:instrText>
+              <w:instrText xml:space="preserve"> PAGEREF _Toc398374061 \h </w:instrText>
             </w:r>
             <w:r>
               <w:rPr>
@@ -467,7 +587,7 @@
               <w:noProof/>
             </w:rPr>
           </w:pPr>
-          <w:hyperlink w:anchor="_Toc398109705" w:history="1">
+          <w:hyperlink w:anchor="_Toc398374062" w:history="1">
             <w:r>
               <w:rPr>
                 <w:rStyle w:val="Hyperlink"/>
@@ -507,7 +627,7 @@
                 <w:noProof/>
                 <w:webHidden/>
               </w:rPr>
-              <w:instrText xml:space="preserve"> PAGEREF _Toc398109705 \h </w:instrText>
+              <w:instrText xml:space="preserve"> PAGEREF _Toc398374062 \h </w:instrText>
             </w:r>
             <w:r>
               <w:rPr>
@@ -549,7 +669,7 @@
               <w:noProof/>
             </w:rPr>
           </w:pPr>
-          <w:hyperlink w:anchor="_Toc398109706" w:history="1">
+          <w:hyperlink w:anchor="_Toc398374063" w:history="1">
             <w:r>
               <w:rPr>
                 <w:rStyle w:val="Hyperlink"/>
@@ -589,7 +709,7 @@
                 <w:noProof/>
                 <w:webHidden/>
               </w:rPr>
-              <w:instrText xml:space="preserve"> PAGEREF _Toc398109706 \h </w:instrText>
+              <w:instrText xml:space="preserve"> PAGEREF _Toc398374063 \h </w:instrText>
             </w:r>
             <w:r>
               <w:rPr>
@@ -631,7 +751,7 @@
               <w:noProof/>
             </w:rPr>
           </w:pPr>
-          <w:hyperlink w:anchor="_Toc398109707" w:history="1">
+          <w:hyperlink w:anchor="_Toc398374064" w:history="1">
             <w:r>
               <w:rPr>
                 <w:rStyle w:val="Hyperlink"/>
@@ -671,7 +791,7 @@
                 <w:noProof/>
                 <w:webHidden/>
               </w:rPr>
-              <w:instrText xml:space="preserve"> PAGEREF _Toc398109707 \h </w:instrText>
+              <w:instrText xml:space="preserve"> PAGEREF _Toc398374064 \h </w:instrText>
             </w:r>
             <w:r>
               <w:rPr>
@@ -713,7 +833,7 @@
               <w:noProof/>
             </w:rPr>
           </w:pPr>
-          <w:hyperlink w:anchor="_Toc398109708" w:history="1">
+          <w:hyperlink w:anchor="_Toc398374065" w:history="1">
             <w:r>
               <w:rPr>
                 <w:rStyle w:val="Hyperlink"/>
@@ -753,7 +873,7 @@
                 <w:noProof/>
                 <w:webHidden/>
               </w:rPr>
-              <w:instrText xml:space="preserve"> PAGEREF _Toc398109708 \h </w:instrText>
+              <w:instrText xml:space="preserve"> PAGEREF _Toc398374065 \h </w:instrText>
             </w:r>
             <w:r>
               <w:rPr>
@@ -798,7 +918,7 @@
               <w:szCs w:val="22"/>
             </w:rPr>
           </w:pPr>
-          <w:hyperlink w:anchor="_Toc398109709" w:history="1">
+          <w:hyperlink w:anchor="_Toc398374066" w:history="1">
             <w:r>
               <w:rPr>
                 <w:rStyle w:val="Hyperlink"/>
@@ -841,7 +961,7 @@
                 <w:noProof/>
                 <w:webHidden/>
               </w:rPr>
-              <w:instrText xml:space="preserve"> PAGEREF _Toc398109709 \h </w:instrText>
+              <w:instrText xml:space="preserve"> PAGEREF _Toc398374066 \h </w:instrText>
             </w:r>
             <w:r>
               <w:rPr>
@@ -883,7 +1003,7 @@
               <w:noProof/>
             </w:rPr>
           </w:pPr>
-          <w:hyperlink w:anchor="_Toc398109710" w:history="1">
+          <w:hyperlink w:anchor="_Toc398374067" w:history="1">
             <w:r>
               <w:rPr>
                 <w:rStyle w:val="Hyperlink"/>
@@ -923,7 +1043,7 @@
                 <w:noProof/>
                 <w:webHidden/>
               </w:rPr>
-              <w:instrText xml:space="preserve"> PAGEREF _Toc398109710 \h </w:instrText>
+              <w:instrText xml:space="preserve"> PAGEREF _Toc398374067 \h </w:instrText>
             </w:r>
             <w:r>
               <w:rPr>
@@ -965,7 +1085,7 @@
               <w:noProof/>
             </w:rPr>
           </w:pPr>
-          <w:hyperlink w:anchor="_Toc398109711" w:history="1">
+          <w:hyperlink w:anchor="_Toc398374068" w:history="1">
             <w:r>
               <w:rPr>
                 <w:rStyle w:val="Hyperlink"/>
@@ -1005,7 +1125,7 @@
                 <w:noProof/>
                 <w:webHidden/>
               </w:rPr>
-              <w:instrText xml:space="preserve"> PAGEREF _Toc398109711 \h </w:instrText>
+              <w:instrText xml:space="preserve"> PAGEREF _Toc398374068 \h </w:instrText>
             </w:r>
             <w:r>
               <w:rPr>
@@ -1047,7 +1167,7 @@
               <w:noProof/>
             </w:rPr>
           </w:pPr>
-          <w:hyperlink w:anchor="_Toc398109712" w:history="1">
+          <w:hyperlink w:anchor="_Toc398374069" w:history="1">
             <w:r>
               <w:rPr>
                 <w:rStyle w:val="Hyperlink"/>
@@ -1087,7 +1207,7 @@
                 <w:noProof/>
                 <w:webHidden/>
               </w:rPr>
-              <w:instrText xml:space="preserve"> PAGEREF _Toc398109712 \h </w:instrText>
+              <w:instrText xml:space="preserve"> PAGEREF _Toc398374069 \h </w:instrText>
             </w:r>
             <w:r>
               <w:rPr>
@@ -1129,7 +1249,7 @@
               <w:noProof/>
             </w:rPr>
           </w:pPr>
-          <w:hyperlink w:anchor="_Toc398109713" w:history="1">
+          <w:hyperlink w:anchor="_Toc398374070" w:history="1">
             <w:r>
               <w:rPr>
                 <w:rStyle w:val="Hyperlink"/>
@@ -1169,7 +1289,7 @@
                 <w:noProof/>
                 <w:webHidden/>
               </w:rPr>
-              <w:instrText xml:space="preserve"> PAGEREF _Toc398109713 \h </w:instrText>
+              <w:instrText xml:space="preserve"> PAGEREF _Toc398374070 \h </w:instrText>
             </w:r>
             <w:r>
               <w:rPr>
@@ -1211,7 +1331,7 @@
               <w:noProof/>
             </w:rPr>
           </w:pPr>
-          <w:hyperlink w:anchor="_Toc398109714" w:history="1">
+          <w:hyperlink w:anchor="_Toc398374071" w:history="1">
             <w:r>
               <w:rPr>
                 <w:rStyle w:val="Hyperlink"/>
@@ -1251,7 +1371,7 @@
                 <w:noProof/>
                 <w:webHidden/>
               </w:rPr>
-              <w:instrText xml:space="preserve"> PAGEREF _Toc398109714 \h </w:instrText>
+              <w:instrText xml:space="preserve"> PAGEREF _Toc398374071 \h </w:instrText>
             </w:r>
             <w:r>
               <w:rPr>
@@ -1293,7 +1413,7 @@
               <w:noProof/>
             </w:rPr>
           </w:pPr>
-          <w:hyperlink w:anchor="_Toc398109715" w:history="1">
+          <w:hyperlink w:anchor="_Toc398374072" w:history="1">
             <w:r>
               <w:rPr>
                 <w:rStyle w:val="Hyperlink"/>
@@ -1335,7 +1455,7 @@
                 <w:noProof/>
                 <w:webHidden/>
               </w:rPr>
-              <w:instrText xml:space="preserve"> PAGEREF _Toc398109715 \h </w:instrText>
+              <w:instrText xml:space="preserve"> PAGEREF _Toc398374072 \h </w:instrText>
             </w:r>
             <w:r>
               <w:rPr>
@@ -1377,7 +1497,7 @@
               <w:noProof/>
             </w:rPr>
           </w:pPr>
-          <w:hyperlink w:anchor="_Toc398109716" w:history="1">
+          <w:hyperlink w:anchor="_Toc398374073" w:history="1">
             <w:r>
               <w:rPr>
                 <w:rStyle w:val="Hyperlink"/>
@@ -1417,7 +1537,7 @@
                 <w:noProof/>
                 <w:webHidden/>
               </w:rPr>
-              <w:instrText xml:space="preserve"> PAGEREF _Toc398109716 \h </w:instrText>
+              <w:instrText xml:space="preserve"> PAGEREF _Toc398374073 \h </w:instrText>
             </w:r>
             <w:r>
               <w:rPr>
@@ -1459,7 +1579,7 @@
               <w:noProof/>
             </w:rPr>
           </w:pPr>
-          <w:hyperlink w:anchor="_Toc398109717" w:history="1">
+          <w:hyperlink w:anchor="_Toc398374074" w:history="1">
             <w:r>
               <w:rPr>
                 <w:rStyle w:val="Hyperlink"/>
@@ -1499,7 +1619,7 @@
                 <w:noProof/>
                 <w:webHidden/>
               </w:rPr>
-              <w:instrText xml:space="preserve"> PAGEREF _Toc398109717 \h </w:instrText>
+              <w:instrText xml:space="preserve"> PAGEREF _Toc398374074 \h </w:instrText>
             </w:r>
             <w:r>
               <w:rPr>
@@ -1541,7 +1661,7 @@
               <w:noProof/>
             </w:rPr>
           </w:pPr>
-          <w:hyperlink w:anchor="_Toc398109718" w:history="1">
+          <w:hyperlink w:anchor="_Toc398374075" w:history="1">
             <w:r>
               <w:rPr>
                 <w:rStyle w:val="Hyperlink"/>
@@ -1581,7 +1701,7 @@
                 <w:noProof/>
                 <w:webHidden/>
               </w:rPr>
-              <w:instrText xml:space="preserve"> PAGEREF _Toc398109718 \h </w:instrText>
+              <w:instrText xml:space="preserve"> PAGEREF _Toc398374075 \h </w:instrText>
             </w:r>
             <w:r>
               <w:rPr>
@@ -1623,7 +1743,7 @@
               <w:noProof/>
             </w:rPr>
           </w:pPr>
-          <w:hyperlink w:anchor="_Toc398109719" w:history="1">
+          <w:hyperlink w:anchor="_Toc398374076" w:history="1">
             <w:r>
               <w:rPr>
                 <w:rStyle w:val="Hyperlink"/>
@@ -1663,7 +1783,7 @@
                 <w:noProof/>
                 <w:webHidden/>
               </w:rPr>
-              <w:instrText xml:space="preserve"> PAGEREF _Toc398109719 \h </w:instrText>
+              <w:instrText xml:space="preserve"> PAGEREF _Toc398374076 \h </w:instrText>
             </w:r>
             <w:r>
               <w:rPr>
@@ -1705,7 +1825,7 @@
               <w:noProof/>
             </w:rPr>
           </w:pPr>
-          <w:hyperlink w:anchor="_Toc398109720" w:history="1">
+          <w:hyperlink w:anchor="_Toc398374077" w:history="1">
             <w:r>
               <w:rPr>
                 <w:rStyle w:val="Hyperlink"/>
@@ -1745,7 +1865,7 @@
                 <w:noProof/>
                 <w:webHidden/>
               </w:rPr>
-              <w:instrText xml:space="preserve"> PAGEREF _Toc398109720 \h </w:instrText>
+              <w:instrText xml:space="preserve"> PAGEREF _Toc398374077 \h </w:instrText>
             </w:r>
             <w:r>
               <w:rPr>
@@ -1787,7 +1907,7 @@
               <w:noProof/>
             </w:rPr>
           </w:pPr>
-          <w:hyperlink w:anchor="_Toc398109721" w:history="1">
+          <w:hyperlink w:anchor="_Toc398374078" w:history="1">
             <w:r>
               <w:rPr>
                 <w:rStyle w:val="Hyperlink"/>
@@ -1827,7 +1947,7 @@
                 <w:noProof/>
                 <w:webHidden/>
               </w:rPr>
-              <w:instrText xml:space="preserve"> PAGEREF _Toc398109721 \h </w:instrText>
+              <w:instrText xml:space="preserve"> PAGEREF _Toc398374078 \h </w:instrText>
             </w:r>
             <w:r>
               <w:rPr>
@@ -1869,7 +1989,7 @@
               <w:noProof/>
             </w:rPr>
           </w:pPr>
-          <w:hyperlink w:anchor="_Toc398109722" w:history="1">
+          <w:hyperlink w:anchor="_Toc398374079" w:history="1">
             <w:r>
               <w:rPr>
                 <w:rStyle w:val="Hyperlink"/>
@@ -1909,7 +2029,7 @@
                 <w:noProof/>
                 <w:webHidden/>
               </w:rPr>
-              <w:instrText xml:space="preserve"> PAGEREF _Toc398109722 \h </w:instrText>
+              <w:instrText xml:space="preserve"> PAGEREF _Toc398374079 \h </w:instrText>
             </w:r>
             <w:r>
               <w:rPr>
@@ -1954,7 +2074,7 @@
               <w:szCs w:val="22"/>
             </w:rPr>
           </w:pPr>
-          <w:hyperlink w:anchor="_Toc398109723" w:history="1">
+          <w:hyperlink w:anchor="_Toc398374080" w:history="1">
             <w:r>
               <w:rPr>
                 <w:rStyle w:val="Hyperlink"/>
@@ -1997,7 +2117,7 @@
                 <w:noProof/>
                 <w:webHidden/>
               </w:rPr>
-              <w:instrText xml:space="preserve"> PAGEREF _Toc398109723 \h </w:instrText>
+              <w:instrText xml:space="preserve"> PAGEREF _Toc398374080 \h </w:instrText>
             </w:r>
             <w:r>
               <w:rPr>
@@ -2039,7 +2159,7 @@
               <w:noProof/>
             </w:rPr>
           </w:pPr>
-          <w:hyperlink w:anchor="_Toc398109724" w:history="1">
+          <w:hyperlink w:anchor="_Toc398374081" w:history="1">
             <w:r>
               <w:rPr>
                 <w:rStyle w:val="Hyperlink"/>
@@ -2079,7 +2199,7 @@
                 <w:noProof/>
                 <w:webHidden/>
               </w:rPr>
-              <w:instrText xml:space="preserve"> PAGEREF _Toc398109724 \h </w:instrText>
+              <w:instrText xml:space="preserve"> PAGEREF _Toc398374081 \h </w:instrText>
             </w:r>
             <w:r>
               <w:rPr>
@@ -2121,7 +2241,7 @@
               <w:noProof/>
             </w:rPr>
           </w:pPr>
-          <w:hyperlink w:anchor="_Toc398109725" w:history="1">
+          <w:hyperlink w:anchor="_Toc398374082" w:history="1">
             <w:r>
               <w:rPr>
                 <w:rStyle w:val="Hyperlink"/>
@@ -2161,7 +2281,7 @@
                 <w:noProof/>
                 <w:webHidden/>
               </w:rPr>
-              <w:instrText xml:space="preserve"> PAGEREF _Toc398109725 \h </w:instrText>
+              <w:instrText xml:space="preserve"> PAGEREF _Toc398374082 \h </w:instrText>
             </w:r>
             <w:r>
               <w:rPr>
@@ -2203,7 +2323,7 @@
               <w:noProof/>
             </w:rPr>
           </w:pPr>
-          <w:hyperlink w:anchor="_Toc398109726" w:history="1">
+          <w:hyperlink w:anchor="_Toc398374083" w:history="1">
             <w:r>
               <w:rPr>
                 <w:rStyle w:val="Hyperlink"/>
@@ -2243,7 +2363,7 @@
                 <w:noProof/>
                 <w:webHidden/>
               </w:rPr>
-              <w:instrText xml:space="preserve"> PAGEREF _Toc398109726 \h </w:instrText>
+              <w:instrText xml:space="preserve"> PAGEREF _Toc398374083 \h </w:instrText>
             </w:r>
             <w:r>
               <w:rPr>
@@ -2285,7 +2405,7 @@
               <w:noProof/>
             </w:rPr>
           </w:pPr>
-          <w:hyperlink w:anchor="_Toc398109727" w:history="1">
+          <w:hyperlink w:anchor="_Toc398374084" w:history="1">
             <w:r>
               <w:rPr>
                 <w:rStyle w:val="Hyperlink"/>
@@ -2325,7 +2445,7 @@
                 <w:noProof/>
                 <w:webHidden/>
               </w:rPr>
-              <w:instrText xml:space="preserve"> PAGEREF _Toc398109727 \h </w:instrText>
+              <w:instrText xml:space="preserve"> PAGEREF _Toc398374084 \h </w:instrText>
             </w:r>
             <w:r>
               <w:rPr>
@@ -2367,7 +2487,7 @@
               <w:noProof/>
             </w:rPr>
           </w:pPr>
-          <w:hyperlink w:anchor="_Toc398109728" w:history="1">
+          <w:hyperlink w:anchor="_Toc398374085" w:history="1">
             <w:r>
               <w:rPr>
                 <w:rStyle w:val="Hyperlink"/>
@@ -2407,7 +2527,7 @@
                 <w:noProof/>
                 <w:webHidden/>
               </w:rPr>
-              <w:instrText xml:space="preserve"> PAGEREF _Toc398109728 \h </w:instrText>
+              <w:instrText xml:space="preserve"> PAGEREF _Toc398374085 \h </w:instrText>
             </w:r>
             <w:r>
               <w:rPr>
@@ -2449,7 +2569,7 @@
               <w:noProof/>
             </w:rPr>
           </w:pPr>
-          <w:hyperlink w:anchor="_Toc398109729" w:history="1">
+          <w:hyperlink w:anchor="_Toc398374086" w:history="1">
             <w:r>
               <w:rPr>
                 <w:rStyle w:val="Hyperlink"/>
@@ -2489,7 +2609,7 @@
                 <w:noProof/>
                 <w:webHidden/>
               </w:rPr>
-              <w:instrText xml:space="preserve"> PAGEREF _Toc398109729 \h </w:instrText>
+              <w:instrText xml:space="preserve"> PAGEREF _Toc398374086 \h </w:instrText>
             </w:r>
             <w:r>
               <w:rPr>
@@ -2531,7 +2651,7 @@
               <w:noProof/>
             </w:rPr>
           </w:pPr>
-          <w:hyperlink w:anchor="_Toc398109730" w:history="1">
+          <w:hyperlink w:anchor="_Toc398374087" w:history="1">
             <w:r>
               <w:rPr>
                 <w:rStyle w:val="Hyperlink"/>
@@ -2571,7 +2691,7 @@
                 <w:noProof/>
                 <w:webHidden/>
               </w:rPr>
-              <w:instrText xml:space="preserve"> PAGEREF _Toc398109730 \h </w:instrText>
+              <w:instrText xml:space="preserve"> PAGEREF _Toc398374087 \h </w:instrText>
             </w:r>
             <w:r>
               <w:rPr>
@@ -2613,7 +2733,7 @@
               <w:noProof/>
             </w:rPr>
           </w:pPr>
-          <w:hyperlink w:anchor="_Toc398109731" w:history="1">
+          <w:hyperlink w:anchor="_Toc398374088" w:history="1">
             <w:r>
               <w:rPr>
                 <w:rStyle w:val="Hyperlink"/>
@@ -2653,7 +2773,7 @@
                 <w:noProof/>
                 <w:webHidden/>
               </w:rPr>
-              <w:instrText xml:space="preserve"> PAGEREF _Toc398109731 \h </w:instrText>
+              <w:instrText xml:space="preserve"> PAGEREF _Toc398374088 \h </w:instrText>
             </w:r>
             <w:r>
               <w:rPr>
@@ -2695,7 +2815,7 @@
               <w:noProof/>
             </w:rPr>
           </w:pPr>
-          <w:hyperlink w:anchor="_Toc398109732" w:history="1">
+          <w:hyperlink w:anchor="_Toc398374089" w:history="1">
             <w:r>
               <w:rPr>
                 <w:rStyle w:val="Hyperlink"/>
@@ -2735,7 +2855,7 @@
                 <w:noProof/>
                 <w:webHidden/>
               </w:rPr>
-              <w:instrText xml:space="preserve"> PAGEREF _Toc398109732 \h </w:instrText>
+              <w:instrText xml:space="preserve"> PAGEREF _Toc398374089 \h </w:instrText>
             </w:r>
             <w:r>
               <w:rPr>
@@ -2780,7 +2900,7 @@
               <w:szCs w:val="22"/>
             </w:rPr>
           </w:pPr>
-          <w:hyperlink w:anchor="_Toc398109733" w:history="1">
+          <w:hyperlink w:anchor="_Toc398374090" w:history="1">
             <w:r>
               <w:rPr>
                 <w:rStyle w:val="Hyperlink"/>
@@ -2823,7 +2943,7 @@
                 <w:noProof/>
                 <w:webHidden/>
               </w:rPr>
-              <w:instrText xml:space="preserve"> PAGEREF _Toc398109733 \h </w:instrText>
+              <w:instrText xml:space="preserve"> PAGEREF _Toc398374090 \h </w:instrText>
             </w:r>
             <w:r>
               <w:rPr>
@@ -2865,7 +2985,7 @@
               <w:noProof/>
             </w:rPr>
           </w:pPr>
-          <w:hyperlink w:anchor="_Toc398109734" w:history="1">
+          <w:hyperlink w:anchor="_Toc398374091" w:history="1">
             <w:r>
               <w:rPr>
                 <w:rStyle w:val="Hyperlink"/>
@@ -2905,7 +3025,7 @@
                 <w:noProof/>
                 <w:webHidden/>
               </w:rPr>
-              <w:instrText xml:space="preserve"> PAGEREF _Toc398109734 \h </w:instrText>
+              <w:instrText xml:space="preserve"> PAGEREF _Toc398374091 \h </w:instrText>
             </w:r>
             <w:r>
               <w:rPr>
@@ -2947,7 +3067,7 @@
               <w:noProof/>
             </w:rPr>
           </w:pPr>
-          <w:hyperlink w:anchor="_Toc398109735" w:history="1">
+          <w:hyperlink w:anchor="_Toc398374092" w:history="1">
             <w:r>
               <w:rPr>
                 <w:rStyle w:val="Hyperlink"/>
@@ -2987,7 +3107,7 @@
                 <w:noProof/>
                 <w:webHidden/>
               </w:rPr>
-              <w:instrText xml:space="preserve"> PAGEREF _Toc398109735 \h </w:instrText>
+              <w:instrText xml:space="preserve"> PAGEREF _Toc398374092 \h </w:instrText>
             </w:r>
             <w:r>
               <w:rPr>
@@ -3029,7 +3149,7 @@
               <w:noProof/>
             </w:rPr>
           </w:pPr>
-          <w:hyperlink w:anchor="_Toc398109736" w:history="1">
+          <w:hyperlink w:anchor="_Toc398374093" w:history="1">
             <w:r>
               <w:rPr>
                 <w:rStyle w:val="Hyperlink"/>
@@ -3069,7 +3189,7 @@
                 <w:noProof/>
                 <w:webHidden/>
               </w:rPr>
-              <w:instrText xml:space="preserve"> PAGEREF _Toc398109736 \h </w:instrText>
+              <w:instrText xml:space="preserve"> PAGEREF _Toc398374093 \h </w:instrText>
             </w:r>
             <w:r>
               <w:rPr>
@@ -3111,7 +3231,7 @@
               <w:noProof/>
             </w:rPr>
           </w:pPr>
-          <w:hyperlink w:anchor="_Toc398109737" w:history="1">
+          <w:hyperlink w:anchor="_Toc398374094" w:history="1">
             <w:r>
               <w:rPr>
                 <w:rStyle w:val="Hyperlink"/>
@@ -3151,7 +3271,7 @@
                 <w:noProof/>
                 <w:webHidden/>
               </w:rPr>
-              <w:instrText xml:space="preserve"> PAGEREF _Toc398109737 \h </w:instrText>
+              <w:instrText xml:space="preserve"> PAGEREF _Toc398374094 \h </w:instrText>
             </w:r>
             <w:r>
               <w:rPr>
@@ -3193,7 +3313,7 @@
               <w:noProof/>
             </w:rPr>
           </w:pPr>
-          <w:hyperlink w:anchor="_Toc398109738" w:history="1">
+          <w:hyperlink w:anchor="_Toc398374095" w:history="1">
             <w:r>
               <w:rPr>
                 <w:rStyle w:val="Hyperlink"/>
@@ -3233,7 +3353,7 @@
                 <w:noProof/>
                 <w:webHidden/>
               </w:rPr>
-              <w:instrText xml:space="preserve"> PAGEREF _Toc398109738 \h </w:instrText>
+              <w:instrText xml:space="preserve"> PAGEREF _Toc398374095 \h </w:instrText>
             </w:r>
             <w:r>
               <w:rPr>
@@ -3275,7 +3395,7 @@
               <w:noProof/>
             </w:rPr>
           </w:pPr>
-          <w:hyperlink w:anchor="_Toc398109739" w:history="1">
+          <w:hyperlink w:anchor="_Toc398374096" w:history="1">
             <w:r>
               <w:rPr>
                 <w:rStyle w:val="Hyperlink"/>
@@ -3315,7 +3435,7 @@
                 <w:noProof/>
                 <w:webHidden/>
               </w:rPr>
-              <w:instrText xml:space="preserve"> PAGEREF _Toc398109739 \h </w:instrText>
+              <w:instrText xml:space="preserve"> PAGEREF _Toc398374096 \h </w:instrText>
             </w:r>
             <w:r>
               <w:rPr>
@@ -3357,7 +3477,7 @@
               <w:noProof/>
             </w:rPr>
           </w:pPr>
-          <w:hyperlink w:anchor="_Toc398109740" w:history="1">
+          <w:hyperlink w:anchor="_Toc398374097" w:history="1">
             <w:r>
               <w:rPr>
                 <w:rStyle w:val="Hyperlink"/>
@@ -3397,7 +3517,7 @@
                 <w:noProof/>
                 <w:webHidden/>
               </w:rPr>
-              <w:instrText xml:space="preserve"> PAGEREF _Toc398109740 \h </w:instrText>
+              <w:instrText xml:space="preserve"> PAGEREF _Toc398374097 \h </w:instrText>
             </w:r>
             <w:r>
               <w:rPr>
@@ -3439,7 +3559,7 @@
               <w:noProof/>
             </w:rPr>
           </w:pPr>
-          <w:hyperlink w:anchor="_Toc398109741" w:history="1">
+          <w:hyperlink w:anchor="_Toc398374098" w:history="1">
             <w:r>
               <w:rPr>
                 <w:rStyle w:val="Hyperlink"/>
@@ -3479,7 +3599,7 @@
                 <w:noProof/>
                 <w:webHidden/>
               </w:rPr>
-              <w:instrText xml:space="preserve"> PAGEREF _Toc398109741 \h </w:instrText>
+              <w:instrText xml:space="preserve"> PAGEREF _Toc398374098 \h </w:instrText>
             </w:r>
             <w:r>
               <w:rPr>
@@ -3521,7 +3641,7 @@
               <w:noProof/>
             </w:rPr>
           </w:pPr>
-          <w:hyperlink w:anchor="_Toc398109742" w:history="1">
+          <w:hyperlink w:anchor="_Toc398374099" w:history="1">
             <w:r>
               <w:rPr>
                 <w:rStyle w:val="Hyperlink"/>
@@ -3561,7 +3681,7 @@
                 <w:noProof/>
                 <w:webHidden/>
               </w:rPr>
-              <w:instrText xml:space="preserve"> PAGEREF _Toc398109742 \h </w:instrText>
+              <w:instrText xml:space="preserve"> PAGEREF _Toc398374099 \h </w:instrText>
             </w:r>
             <w:r>
               <w:rPr>
@@ -3606,7 +3726,7 @@
               <w:szCs w:val="22"/>
             </w:rPr>
           </w:pPr>
-          <w:hyperlink w:anchor="_Toc398109743" w:history="1">
+          <w:hyperlink w:anchor="_Toc398374100" w:history="1">
             <w:r>
               <w:rPr>
                 <w:rStyle w:val="Hyperlink"/>
@@ -3649,7 +3769,7 @@
                 <w:noProof/>
                 <w:webHidden/>
               </w:rPr>
-              <w:instrText xml:space="preserve"> PAGEREF _Toc398109743 \h </w:instrText>
+              <w:instrText xml:space="preserve"> PAGEREF _Toc398374100 \h </w:instrText>
             </w:r>
             <w:r>
               <w:rPr>
@@ -3691,7 +3811,7 @@
               <w:noProof/>
             </w:rPr>
           </w:pPr>
-          <w:hyperlink w:anchor="_Toc398109744" w:history="1">
+          <w:hyperlink w:anchor="_Toc398374101" w:history="1">
             <w:r>
               <w:rPr>
                 <w:rStyle w:val="Hyperlink"/>
@@ -3731,7 +3851,7 @@
                 <w:noProof/>
                 <w:webHidden/>
               </w:rPr>
-              <w:instrText xml:space="preserve"> PAGEREF _Toc398109744 \h </w:instrText>
+              <w:instrText xml:space="preserve"> PAGEREF _Toc398374101 \h </w:instrText>
             </w:r>
             <w:r>
               <w:rPr>
@@ -3773,7 +3893,7 @@
               <w:noProof/>
             </w:rPr>
           </w:pPr>
-          <w:hyperlink w:anchor="_Toc398109745" w:history="1">
+          <w:hyperlink w:anchor="_Toc398374102" w:history="1">
             <w:r>
               <w:rPr>
                 <w:rStyle w:val="Hyperlink"/>
@@ -3813,7 +3933,7 @@
                 <w:noProof/>
                 <w:webHidden/>
               </w:rPr>
-              <w:instrText xml:space="preserve"> PAGEREF _Toc398109745 \h </w:instrText>
+              <w:instrText xml:space="preserve"> PAGEREF _Toc398374102 \h </w:instrText>
             </w:r>
             <w:r>
               <w:rPr>
@@ -3855,7 +3975,7 @@
               <w:noProof/>
             </w:rPr>
           </w:pPr>
-          <w:hyperlink w:anchor="_Toc398109746" w:history="1">
+          <w:hyperlink w:anchor="_Toc398374103" w:history="1">
             <w:r>
               <w:rPr>
                 <w:rStyle w:val="Hyperlink"/>
@@ -3895,7 +4015,7 @@
                 <w:noProof/>
                 <w:webHidden/>
               </w:rPr>
-              <w:instrText xml:space="preserve"> PAGEREF _Toc398109746 \h </w:instrText>
+              <w:instrText xml:space="preserve"> PAGEREF _Toc398374103 \h </w:instrText>
             </w:r>
             <w:r>
               <w:rPr>
@@ -3937,7 +4057,7 @@
               <w:noProof/>
             </w:rPr>
           </w:pPr>
-          <w:hyperlink w:anchor="_Toc398109747" w:history="1">
+          <w:hyperlink w:anchor="_Toc398374104" w:history="1">
             <w:r>
               <w:rPr>
                 <w:rStyle w:val="Hyperlink"/>
@@ -3977,7 +4097,7 @@
                 <w:noProof/>
                 <w:webHidden/>
               </w:rPr>
-              <w:instrText xml:space="preserve"> PAGEREF _Toc398109747 \h </w:instrText>
+              <w:instrText xml:space="preserve"> PAGEREF _Toc398374104 \h </w:instrText>
             </w:r>
             <w:r>
               <w:rPr>
@@ -4019,7 +4139,7 @@
               <w:noProof/>
             </w:rPr>
           </w:pPr>
-          <w:hyperlink w:anchor="_Toc398109748" w:history="1">
+          <w:hyperlink w:anchor="_Toc398374105" w:history="1">
             <w:r>
               <w:rPr>
                 <w:rStyle w:val="Hyperlink"/>
@@ -4059,7 +4179,7 @@
                 <w:noProof/>
                 <w:webHidden/>
               </w:rPr>
-              <w:instrText xml:space="preserve"> PAGEREF _Toc398109748 \h </w:instrText>
+              <w:instrText xml:space="preserve"> PAGEREF _Toc398374105 \h </w:instrText>
             </w:r>
             <w:r>
               <w:rPr>
@@ -4101,7 +4221,7 @@
               <w:noProof/>
             </w:rPr>
           </w:pPr>
-          <w:hyperlink w:anchor="_Toc398109749" w:history="1">
+          <w:hyperlink w:anchor="_Toc398374106" w:history="1">
             <w:r>
               <w:rPr>
                 <w:rStyle w:val="Hyperlink"/>
@@ -4141,7 +4261,7 @@
                 <w:noProof/>
                 <w:webHidden/>
               </w:rPr>
-              <w:instrText xml:space="preserve"> PAGEREF _Toc398109749 \h </w:instrText>
+              <w:instrText xml:space="preserve"> PAGEREF _Toc398374106 \h </w:instrText>
             </w:r>
             <w:r>
               <w:rPr>
@@ -4186,7 +4306,7 @@
               <w:szCs w:val="22"/>
             </w:rPr>
           </w:pPr>
-          <w:hyperlink w:anchor="_Toc398109750" w:history="1">
+          <w:hyperlink w:anchor="_Toc398374107" w:history="1">
             <w:r>
               <w:rPr>
                 <w:rStyle w:val="Hyperlink"/>
@@ -4229,7 +4349,7 @@
                 <w:noProof/>
                 <w:webHidden/>
               </w:rPr>
-              <w:instrText xml:space="preserve"> PAGEREF _Toc398109750 \h </w:instrText>
+              <w:instrText xml:space="preserve"> PAGEREF _Toc398374107 \h </w:instrText>
             </w:r>
             <w:r>
               <w:rPr>
@@ -4271,7 +4391,7 @@
               <w:noProof/>
             </w:rPr>
           </w:pPr>
-          <w:hyperlink w:anchor="_Toc398109751" w:history="1">
+          <w:hyperlink w:anchor="_Toc398374108" w:history="1">
             <w:r>
               <w:rPr>
                 <w:rStyle w:val="Hyperlink"/>
@@ -4311,7 +4431,7 @@
                 <w:noProof/>
                 <w:webHidden/>
               </w:rPr>
-              <w:instrText xml:space="preserve"> PAGEREF _Toc398109751 \h </w:instrText>
+              <w:instrText xml:space="preserve"> PAGEREF _Toc398374108 \h </w:instrText>
             </w:r>
             <w:r>
               <w:rPr>
@@ -4353,7 +4473,7 @@
               <w:noProof/>
             </w:rPr>
           </w:pPr>
-          <w:hyperlink w:anchor="_Toc398109752" w:history="1">
+          <w:hyperlink w:anchor="_Toc398374109" w:history="1">
             <w:r>
               <w:rPr>
                 <w:rStyle w:val="Hyperlink"/>
@@ -4393,7 +4513,7 @@
                 <w:noProof/>
                 <w:webHidden/>
               </w:rPr>
-              <w:instrText xml:space="preserve"> PAGEREF _Toc398109752 \h </w:instrText>
+              <w:instrText xml:space="preserve"> PAGEREF _Toc398374109 \h </w:instrText>
             </w:r>
             <w:r>
               <w:rPr>
@@ -4435,7 +4555,7 @@
               <w:noProof/>
             </w:rPr>
           </w:pPr>
-          <w:hyperlink w:anchor="_Toc398109753" w:history="1">
+          <w:hyperlink w:anchor="_Toc398374110" w:history="1">
             <w:r>
               <w:rPr>
                 <w:rStyle w:val="Hyperlink"/>
@@ -4475,7 +4595,7 @@
                 <w:noProof/>
                 <w:webHidden/>
               </w:rPr>
-              <w:instrText xml:space="preserve"> PAGEREF _Toc398109753 \h </w:instrText>
+              <w:instrText xml:space="preserve"> PAGEREF _Toc398374110 \h </w:instrText>
             </w:r>
             <w:r>
               <w:rPr>
@@ -4517,7 +4637,7 @@
               <w:noProof/>
             </w:rPr>
           </w:pPr>
-          <w:hyperlink w:anchor="_Toc398109754" w:history="1">
+          <w:hyperlink w:anchor="_Toc398374111" w:history="1">
             <w:r>
               <w:rPr>
                 <w:rStyle w:val="Hyperlink"/>
@@ -4557,7 +4677,7 @@
                 <w:noProof/>
                 <w:webHidden/>
               </w:rPr>
-              <w:instrText xml:space="preserve"> PAGEREF _Toc398109754 \h </w:instrText>
+              <w:instrText xml:space="preserve"> PAGEREF _Toc398374111 \h </w:instrText>
             </w:r>
             <w:r>
               <w:rPr>
@@ -4599,7 +4719,7 @@
               <w:noProof/>
             </w:rPr>
           </w:pPr>
-          <w:hyperlink w:anchor="_Toc398109755" w:history="1">
+          <w:hyperlink w:anchor="_Toc398374112" w:history="1">
             <w:r>
               <w:rPr>
                 <w:rStyle w:val="Hyperlink"/>
@@ -4639,7 +4759,7 @@
                 <w:noProof/>
                 <w:webHidden/>
               </w:rPr>
-              <w:instrText xml:space="preserve"> PAGEREF _Toc398109755 \h </w:instrText>
+              <w:instrText xml:space="preserve"> PAGEREF _Toc398374112 \h </w:instrText>
             </w:r>
             <w:r>
               <w:rPr>
@@ -4681,7 +4801,7 @@
               <w:noProof/>
             </w:rPr>
           </w:pPr>
-          <w:hyperlink w:anchor="_Toc398109756" w:history="1">
+          <w:hyperlink w:anchor="_Toc398374113" w:history="1">
             <w:r>
               <w:rPr>
                 <w:rStyle w:val="Hyperlink"/>
@@ -4721,7 +4841,7 @@
                 <w:noProof/>
                 <w:webHidden/>
               </w:rPr>
-              <w:instrText xml:space="preserve"> PAGEREF _Toc398109756 \h </w:instrText>
+              <w:instrText xml:space="preserve"> PAGEREF _Toc398374113 \h </w:instrText>
             </w:r>
             <w:r>
               <w:rPr>
@@ -4766,7 +4886,7 @@
               <w:szCs w:val="22"/>
             </w:rPr>
           </w:pPr>
-          <w:hyperlink w:anchor="_Toc398109757" w:history="1">
+          <w:hyperlink w:anchor="_Toc398374114" w:history="1">
             <w:r>
               <w:rPr>
                 <w:rStyle w:val="Hyperlink"/>
@@ -4809,7 +4929,7 @@
                 <w:noProof/>
                 <w:webHidden/>
               </w:rPr>
-              <w:instrText xml:space="preserve"> PAGEREF _Toc398109757 \h </w:instrText>
+              <w:instrText xml:space="preserve"> PAGEREF _Toc398374114 \h </w:instrText>
             </w:r>
             <w:r>
               <w:rPr>
@@ -4851,7 +4971,7 @@
               <w:noProof/>
             </w:rPr>
           </w:pPr>
-          <w:hyperlink w:anchor="_Toc398109758" w:history="1">
+          <w:hyperlink w:anchor="_Toc398374115" w:history="1">
             <w:r>
               <w:rPr>
                 <w:rStyle w:val="Hyperlink"/>
@@ -4891,7 +5011,7 @@
                 <w:noProof/>
                 <w:webHidden/>
               </w:rPr>
-              <w:instrText xml:space="preserve"> PAGEREF _Toc398109758 \h </w:instrText>
+              <w:instrText xml:space="preserve"> PAGEREF _Toc398374115 \h </w:instrText>
             </w:r>
             <w:r>
               <w:rPr>
@@ -4933,7 +5053,7 @@
               <w:noProof/>
             </w:rPr>
           </w:pPr>
-          <w:hyperlink w:anchor="_Toc398109759" w:history="1">
+          <w:hyperlink w:anchor="_Toc398374116" w:history="1">
             <w:r>
               <w:rPr>
                 <w:rStyle w:val="Hyperlink"/>
@@ -4973,7 +5093,7 @@
                 <w:noProof/>
                 <w:webHidden/>
               </w:rPr>
-              <w:instrText xml:space="preserve"> PAGEREF _Toc398109759 \h </w:instrText>
+              <w:instrText xml:space="preserve"> PAGEREF _Toc398374116 \h </w:instrText>
             </w:r>
             <w:r>
               <w:rPr>
@@ -5018,7 +5138,7 @@
               <w:szCs w:val="22"/>
             </w:rPr>
           </w:pPr>
-          <w:hyperlink w:anchor="_Toc398109760" w:history="1">
+          <w:hyperlink w:anchor="_Toc398374117" w:history="1">
             <w:r>
               <w:rPr>
                 <w:rStyle w:val="Hyperlink"/>
@@ -5061,7 +5181,7 @@
                 <w:noProof/>
                 <w:webHidden/>
               </w:rPr>
-              <w:instrText xml:space="preserve"> PAGEREF _Toc398109760 \h </w:instrText>
+              <w:instrText xml:space="preserve"> PAGEREF _Toc398374117 \h </w:instrText>
             </w:r>
             <w:r>
               <w:rPr>
@@ -5103,7 +5223,7 @@
               <w:noProof/>
             </w:rPr>
           </w:pPr>
-          <w:hyperlink w:anchor="_Toc398109761" w:history="1">
+          <w:hyperlink w:anchor="_Toc398374118" w:history="1">
             <w:r>
               <w:rPr>
                 <w:rStyle w:val="Hyperlink"/>
@@ -5143,7 +5263,7 @@
                 <w:noProof/>
                 <w:webHidden/>
               </w:rPr>
-              <w:instrText xml:space="preserve"> PAGEREF _Toc398109761 \h </w:instrText>
+              <w:instrText xml:space="preserve"> PAGEREF _Toc398374118 \h </w:instrText>
             </w:r>
             <w:r>
               <w:rPr>
@@ -5185,7 +5305,7 @@
               <w:noProof/>
             </w:rPr>
           </w:pPr>
-          <w:hyperlink w:anchor="_Toc398109762" w:history="1">
+          <w:hyperlink w:anchor="_Toc398374119" w:history="1">
             <w:r>
               <w:rPr>
                 <w:rStyle w:val="Hyperlink"/>
@@ -5225,7 +5345,7 @@
                 <w:noProof/>
                 <w:webHidden/>
               </w:rPr>
-              <w:instrText xml:space="preserve"> PAGEREF _Toc398109762 \h </w:instrText>
+              <w:instrText xml:space="preserve"> PAGEREF _Toc398374119 \h </w:instrText>
             </w:r>
             <w:r>
               <w:rPr>
@@ -5270,7 +5390,7 @@
               <w:szCs w:val="22"/>
             </w:rPr>
           </w:pPr>
-          <w:hyperlink w:anchor="_Toc398109763" w:history="1">
+          <w:hyperlink w:anchor="_Toc398374120" w:history="1">
             <w:r>
               <w:rPr>
                 <w:rStyle w:val="Hyperlink"/>
@@ -5313,7 +5433,7 @@
                 <w:noProof/>
                 <w:webHidden/>
               </w:rPr>
-              <w:instrText xml:space="preserve"> PAGEREF _Toc398109763 \h </w:instrText>
+              <w:instrText xml:space="preserve"> PAGEREF _Toc398374120 \h </w:instrText>
             </w:r>
             <w:r>
               <w:rPr>
@@ -5355,7 +5475,7 @@
               <w:noProof/>
             </w:rPr>
           </w:pPr>
-          <w:hyperlink w:anchor="_Toc398109764" w:history="1">
+          <w:hyperlink w:anchor="_Toc398374121" w:history="1">
             <w:r>
               <w:rPr>
                 <w:rStyle w:val="Hyperlink"/>
@@ -5395,7 +5515,7 @@
                 <w:noProof/>
                 <w:webHidden/>
               </w:rPr>
-              <w:instrText xml:space="preserve"> PAGEREF _Toc398109764 \h </w:instrText>
+              <w:instrText xml:space="preserve"> PAGEREF _Toc398374121 \h </w:instrText>
             </w:r>
             <w:r>
               <w:rPr>
@@ -5437,7 +5557,7 @@
               <w:noProof/>
             </w:rPr>
           </w:pPr>
-          <w:hyperlink w:anchor="_Toc398109765" w:history="1">
+          <w:hyperlink w:anchor="_Toc398374122" w:history="1">
             <w:r>
               <w:rPr>
                 <w:rStyle w:val="Hyperlink"/>
@@ -5477,7 +5597,7 @@
                 <w:noProof/>
                 <w:webHidden/>
               </w:rPr>
-              <w:instrText xml:space="preserve"> PAGEREF _Toc398109765 \h </w:instrText>
+              <w:instrText xml:space="preserve"> PAGEREF _Toc398374122 \h </w:instrText>
             </w:r>
             <w:r>
               <w:rPr>
@@ -5519,7 +5639,7 @@
               <w:noProof/>
             </w:rPr>
           </w:pPr>
-          <w:hyperlink w:anchor="_Toc398109766" w:history="1">
+          <w:hyperlink w:anchor="_Toc398374123" w:history="1">
             <w:r>
               <w:rPr>
                 <w:rStyle w:val="Hyperlink"/>
@@ -5559,7 +5679,7 @@
                 <w:noProof/>
                 <w:webHidden/>
               </w:rPr>
-              <w:instrText xml:space="preserve"> PAGEREF _Toc398109766 \h </w:instrText>
+              <w:instrText xml:space="preserve"> PAGEREF _Toc398374123 \h </w:instrText>
             </w:r>
             <w:r>
               <w:rPr>
@@ -5592,15 +5712,11 @@
         </w:p>
         <w:p>
           <w:r>
-            <w:lastRenderedPageBreak/>
             <w:fldChar w:fldCharType="end"/>
           </w:r>
         </w:p>
       </w:sdtContent>
     </w:sdt>
-    <w:p/>
-    <w:p/>
-    <w:p/>
     <w:p>
       <w:pPr>
         <w:spacing w:before="240" w:after="60"/>
@@ -5613,15 +5729,12 @@
           <w:docGrid w:linePitch="360"/>
         </w:sectPr>
       </w:pPr>
-      <w:r>
-        <w:br w:type="page"/>
-      </w:r>
     </w:p>
     <w:p>
       <w:pPr>
         <w:pStyle w:val="Heading1"/>
       </w:pPr>
-      <w:bookmarkStart w:id="0" w:name="_Toc398109703"/>
+      <w:bookmarkStart w:id="0" w:name="_Toc398374060"/>
       <w:r>
         <w:lastRenderedPageBreak/>
         <w:t>Abstract</w:t>
@@ -6160,13 +6273,37 @@
         <w:rPr>
           <w:i/>
         </w:rPr>
-        <w:t>proof a concept</w:t>
+        <w:t xml:space="preserve">proof </w:t>
+      </w:r>
+      <w:r>
+        <w:rPr>
+          <w:i/>
+        </w:rPr>
+        <w:t>of</w:t>
+      </w:r>
+      <w:r>
+        <w:rPr>
+          <w:i/>
+        </w:rPr>
+        <w:t xml:space="preserve"> </w:t>
+      </w:r>
+      <w:r>
+        <w:rPr>
+          <w:i/>
+        </w:rPr>
+        <w:t>concept</w:t>
       </w:r>
       <w:r>
         <w:rPr>
           <w:rStyle w:val="appendixRefChar"/>
         </w:rPr>
-        <w:t>[Appendix A]</w:t>
+        <w:t xml:space="preserve"> [</w:t>
+      </w:r>
+      <w:r>
+        <w:rPr>
+          <w:rStyle w:val="appendixRefChar"/>
+        </w:rPr>
+        <w:t>Appendix A]</w:t>
       </w:r>
       <w:r>
         <w:t>.</w:t>
@@ -6178,7 +6315,7 @@
       <w:pPr>
         <w:pStyle w:val="Heading1"/>
       </w:pPr>
-      <w:bookmarkStart w:id="1" w:name="_Toc398109704"/>
+      <w:bookmarkStart w:id="1" w:name="_Toc398374061"/>
       <w:r>
         <w:lastRenderedPageBreak/>
         <w:t>Technical background</w:t>
@@ -6192,7 +6329,7 @@
       <w:pPr>
         <w:pStyle w:val="Heading2"/>
       </w:pPr>
-      <w:bookmarkStart w:id="2" w:name="_Toc398109705"/>
+      <w:bookmarkStart w:id="2" w:name="_Toc398374062"/>
       <w:r>
         <w:t>What is RMI?</w:t>
       </w:r>
@@ -6227,7 +6364,7 @@
       <w:pPr>
         <w:pStyle w:val="Heading2"/>
       </w:pPr>
-      <w:bookmarkStart w:id="3" w:name="_Toc398109706"/>
+      <w:bookmarkStart w:id="3" w:name="_Toc398374063"/>
       <w:r>
         <w:t xml:space="preserve">How does </w:t>
       </w:r>
@@ -7651,7 +7788,7 @@
       <w:pPr>
         <w:pStyle w:val="Heading2"/>
       </w:pPr>
-      <w:bookmarkStart w:id="11" w:name="_Toc398109707"/>
+      <w:bookmarkStart w:id="11" w:name="_Toc398374064"/>
       <w:r>
         <w:t>Technical implementation of RMI:</w:t>
       </w:r>
@@ -7894,7 +8031,7 @@
       <w:pPr>
         <w:pStyle w:val="Heading2"/>
       </w:pPr>
-      <w:bookmarkStart w:id="12" w:name="_Toc398109708"/>
+      <w:bookmarkStart w:id="12" w:name="_Toc398374065"/>
       <w:r>
         <w:lastRenderedPageBreak/>
         <w:t>Implementing s</w:t>
@@ -8324,7 +8461,7 @@
       <w:pPr>
         <w:pStyle w:val="Heading1"/>
       </w:pPr>
-      <w:bookmarkStart w:id="13" w:name="_Toc398109709"/>
+      <w:bookmarkStart w:id="13" w:name="_Toc398374066"/>
       <w:r>
         <w:lastRenderedPageBreak/>
         <w:t>Security Analysis of RMI technology</w:t>
@@ -8335,7 +8472,7 @@
       <w:pPr>
         <w:pStyle w:val="Heading2"/>
       </w:pPr>
-      <w:bookmarkStart w:id="14" w:name="_Toc398109710"/>
+      <w:bookmarkStart w:id="14" w:name="_Toc398374067"/>
       <w:r>
         <w:t>Case study -1</w:t>
       </w:r>
@@ -8758,7 +8895,7 @@
       <w:pPr>
         <w:pStyle w:val="Heading3"/>
       </w:pPr>
-      <w:bookmarkStart w:id="15" w:name="_Toc398109711"/>
+      <w:bookmarkStart w:id="15" w:name="_Toc398374068"/>
       <w:r>
         <w:t>Vulnerability analysis</w:t>
       </w:r>
@@ -8877,7 +9014,7 @@
       <w:pPr>
         <w:pStyle w:val="Heading4"/>
       </w:pPr>
-      <w:bookmarkStart w:id="16" w:name="_Toc398109712"/>
+      <w:bookmarkStart w:id="16" w:name="_Toc398374069"/>
       <w:r>
         <w:t>Client confidentiality</w:t>
       </w:r>
@@ -8987,7 +9124,7 @@
       <w:pPr>
         <w:pStyle w:val="Heading4"/>
       </w:pPr>
-      <w:bookmarkStart w:id="17" w:name="_Toc398109713"/>
+      <w:bookmarkStart w:id="17" w:name="_Toc398374070"/>
       <w:r>
         <w:t>Client integrity</w:t>
       </w:r>
@@ -9095,7 +9232,7 @@
       <w:pPr>
         <w:pStyle w:val="Heading4"/>
       </w:pPr>
-      <w:bookmarkStart w:id="18" w:name="_Toc398109714"/>
+      <w:bookmarkStart w:id="18" w:name="_Toc398374071"/>
       <w:r>
         <w:lastRenderedPageBreak/>
         <w:t>Service confidentiality:</w:t>
@@ -9120,7 +9257,7 @@
           <w:rFonts w:ascii="Times-Bold" w:hAnsi="Times-Bold" w:cs="Times-Bold"/>
         </w:rPr>
       </w:pPr>
-      <w:bookmarkStart w:id="19" w:name="_Toc398109715"/>
+      <w:bookmarkStart w:id="19" w:name="_Toc398374072"/>
       <w:r>
         <w:rPr>
           <w:rFonts w:ascii="Times-Bold" w:hAnsi="Times-Bold" w:cs="Times-Bold"/>
@@ -9199,7 +9336,7 @@
       <w:pPr>
         <w:pStyle w:val="Heading4"/>
       </w:pPr>
-      <w:bookmarkStart w:id="20" w:name="_Toc398109716"/>
+      <w:bookmarkStart w:id="20" w:name="_Toc398374073"/>
       <w:r>
         <w:t>Service availability:</w:t>
       </w:r>
@@ -9239,7 +9376,7 @@
       <w:pPr>
         <w:pStyle w:val="Heading2"/>
       </w:pPr>
-      <w:bookmarkStart w:id="21" w:name="_Toc398109717"/>
+      <w:bookmarkStart w:id="21" w:name="_Toc398374074"/>
       <w:r>
         <w:t>Case study -2: s</w:t>
       </w:r>
@@ -9349,7 +9486,7 @@
       <w:pPr>
         <w:pStyle w:val="Heading3"/>
       </w:pPr>
-      <w:bookmarkStart w:id="22" w:name="_Toc398109718"/>
+      <w:bookmarkStart w:id="22" w:name="_Toc398374075"/>
       <w:r>
         <w:t xml:space="preserve">How </w:t>
       </w:r>
@@ -9591,7 +9728,7 @@
       <w:pPr>
         <w:pStyle w:val="Heading3"/>
       </w:pPr>
-      <w:bookmarkStart w:id="23" w:name="_Toc398109719"/>
+      <w:bookmarkStart w:id="23" w:name="_Toc398374076"/>
       <w:r>
         <w:t xml:space="preserve">How Serialization may affect in RMI </w:t>
       </w:r>
@@ -9831,7 +9968,7 @@
       <w:pPr>
         <w:pStyle w:val="Heading2"/>
       </w:pPr>
-      <w:bookmarkStart w:id="24" w:name="_Toc398109720"/>
+      <w:bookmarkStart w:id="24" w:name="_Toc398374077"/>
       <w:r>
         <w:t>Case study -3:</w:t>
       </w:r>
@@ -10812,7 +10949,7 @@
       <w:pPr>
         <w:pStyle w:val="Heading3"/>
       </w:pPr>
-      <w:bookmarkStart w:id="25" w:name="_Toc398109721"/>
+      <w:bookmarkStart w:id="25" w:name="_Toc398374078"/>
       <w:r>
         <w:t>RMI protocol attack</w:t>
       </w:r>
@@ -11247,7 +11384,7 @@
       <w:pPr>
         <w:pStyle w:val="Heading2"/>
       </w:pPr>
-      <w:bookmarkStart w:id="26" w:name="_Toc398109722"/>
+      <w:bookmarkStart w:id="26" w:name="_Toc398374079"/>
       <w:r>
         <w:lastRenderedPageBreak/>
         <w:t xml:space="preserve">Summary </w:t>
@@ -11274,7 +11411,7 @@
     <w:p/>
     <w:tbl>
       <w:tblPr>
-        <w:tblStyle w:val="LightGrid-Accent1"/>
+        <w:tblStyle w:val="LightGrid-Accent11"/>
         <w:tblW w:w="10206" w:type="dxa"/>
         <w:tblInd w:w="-459" w:type="dxa"/>
         <w:tblLook w:val="04A0"/>
@@ -11935,7 +12072,7 @@
       <w:pPr>
         <w:pStyle w:val="Heading1"/>
       </w:pPr>
-      <w:bookmarkStart w:id="27" w:name="_Toc398109723"/>
+      <w:bookmarkStart w:id="27" w:name="_Toc398374080"/>
       <w:r>
         <w:lastRenderedPageBreak/>
         <w:t>Test application</w:t>
@@ -11952,7 +12089,7 @@
       <w:pPr>
         <w:pStyle w:val="Heading2"/>
       </w:pPr>
-      <w:bookmarkStart w:id="28" w:name="_Toc398109724"/>
+      <w:bookmarkStart w:id="28" w:name="_Toc398374081"/>
       <w:r>
         <w:t>Overview:</w:t>
       </w:r>
@@ -12024,7 +12161,7 @@
       <w:pPr>
         <w:pStyle w:val="Heading2"/>
       </w:pPr>
-      <w:bookmarkStart w:id="29" w:name="_Toc398109725"/>
+      <w:bookmarkStart w:id="29" w:name="_Toc398374082"/>
       <w:r>
         <w:t>Application components:</w:t>
       </w:r>
@@ -12039,7 +12176,7 @@
       <w:pPr>
         <w:pStyle w:val="Heading3"/>
       </w:pPr>
-      <w:bookmarkStart w:id="30" w:name="_Toc398109726"/>
+      <w:bookmarkStart w:id="30" w:name="_Toc398374083"/>
       <w:r>
         <w:t xml:space="preserve">Job </w:t>
       </w:r>
@@ -12183,7 +12320,7 @@
       <w:pPr>
         <w:pStyle w:val="Heading3"/>
       </w:pPr>
-      <w:bookmarkStart w:id="31" w:name="_Toc398109727"/>
+      <w:bookmarkStart w:id="31" w:name="_Toc398374084"/>
       <w:r>
         <w:t>Remote Interface:</w:t>
       </w:r>
@@ -12472,7 +12609,7 @@
       <w:pPr>
         <w:pStyle w:val="Heading3"/>
       </w:pPr>
-      <w:bookmarkStart w:id="32" w:name="_Toc398109728"/>
+      <w:bookmarkStart w:id="32" w:name="_Toc398374085"/>
       <w:r>
         <w:lastRenderedPageBreak/>
         <w:t xml:space="preserve">Server-side </w:t>
@@ -12919,7 +13056,7 @@
       <w:pPr>
         <w:pStyle w:val="Heading3"/>
       </w:pPr>
-      <w:bookmarkStart w:id="33" w:name="_Toc398109729"/>
+      <w:bookmarkStart w:id="33" w:name="_Toc398374086"/>
       <w:r>
         <w:t>C</w:t>
       </w:r>
@@ -13489,7 +13626,7 @@
       <w:pPr>
         <w:pStyle w:val="Heading2"/>
       </w:pPr>
-      <w:bookmarkStart w:id="34" w:name="_Toc398109730"/>
+      <w:bookmarkStart w:id="34" w:name="_Toc398374087"/>
       <w:r>
         <w:t>Things to take care</w:t>
       </w:r>
@@ -13646,7 +13783,7 @@
       <w:pPr>
         <w:pStyle w:val="Heading2"/>
       </w:pPr>
-      <w:bookmarkStart w:id="35" w:name="_Toc398109731"/>
+      <w:bookmarkStart w:id="35" w:name="_Toc398374088"/>
       <w:r>
         <w:lastRenderedPageBreak/>
         <w:t>Application in action:</w:t>
@@ -14202,7 +14339,7 @@
       <w:pPr>
         <w:pStyle w:val="Heading2"/>
       </w:pPr>
-      <w:bookmarkStart w:id="36" w:name="_Toc398109732"/>
+      <w:bookmarkStart w:id="36" w:name="_Toc398374089"/>
       <w:r>
         <w:lastRenderedPageBreak/>
         <w:t xml:space="preserve">Attack through </w:t>
@@ -14888,7 +15025,7 @@
       <w:pPr>
         <w:pStyle w:val="Heading1"/>
       </w:pPr>
-      <w:bookmarkStart w:id="37" w:name="_Toc398109733"/>
+      <w:bookmarkStart w:id="37" w:name="_Toc398374090"/>
       <w:r>
         <w:lastRenderedPageBreak/>
         <w:t xml:space="preserve">Test application </w:t>
@@ -14911,7 +15048,7 @@
       <w:pPr>
         <w:pStyle w:val="Heading2"/>
       </w:pPr>
-      <w:bookmarkStart w:id="38" w:name="_Toc398109734"/>
+      <w:bookmarkStart w:id="38" w:name="_Toc398374091"/>
       <w:r>
         <w:t>Overview:</w:t>
       </w:r>
@@ -15141,7 +15278,7 @@
       <w:pPr>
         <w:pStyle w:val="Heading2"/>
       </w:pPr>
-      <w:bookmarkStart w:id="39" w:name="_Toc398109735"/>
+      <w:bookmarkStart w:id="39" w:name="_Toc398374092"/>
       <w:r>
         <w:t>Application components:</w:t>
       </w:r>
@@ -15156,7 +15293,7 @@
       <w:pPr>
         <w:pStyle w:val="Heading3"/>
       </w:pPr>
-      <w:bookmarkStart w:id="40" w:name="_Toc398109736"/>
+      <w:bookmarkStart w:id="40" w:name="_Toc398374093"/>
       <w:r>
         <w:t>Remote interface:</w:t>
       </w:r>
@@ -15337,7 +15474,7 @@
       <w:pPr>
         <w:pStyle w:val="Heading3"/>
       </w:pPr>
-      <w:bookmarkStart w:id="41" w:name="_Toc398109737"/>
+      <w:bookmarkStart w:id="41" w:name="_Toc398374094"/>
       <w:r>
         <w:t xml:space="preserve">Server-side </w:t>
       </w:r>
@@ -15364,7 +15501,7 @@
       <w:pPr>
         <w:pStyle w:val="Heading4"/>
       </w:pPr>
-      <w:bookmarkStart w:id="42" w:name="_Toc398109738"/>
+      <w:bookmarkStart w:id="42" w:name="_Toc398374095"/>
       <w:r>
         <w:lastRenderedPageBreak/>
         <w:t>Employee:</w:t>
@@ -15653,7 +15790,7 @@
       <w:pPr>
         <w:pStyle w:val="Heading4"/>
       </w:pPr>
-      <w:bookmarkStart w:id="43" w:name="_Toc398109739"/>
+      <w:bookmarkStart w:id="43" w:name="_Toc398374096"/>
       <w:r>
         <w:t>Manager:</w:t>
       </w:r>
@@ -15980,7 +16117,7 @@
       <w:pPr>
         <w:pStyle w:val="Heading4"/>
       </w:pPr>
-      <w:bookmarkStart w:id="44" w:name="_Toc398109740"/>
+      <w:bookmarkStart w:id="44" w:name="_Toc398374097"/>
       <w:r>
         <w:lastRenderedPageBreak/>
         <w:t>Server</w:t>
@@ -16350,7 +16487,7 @@
       <w:pPr>
         <w:pStyle w:val="Heading3"/>
       </w:pPr>
-      <w:bookmarkStart w:id="45" w:name="_Toc398109741"/>
+      <w:bookmarkStart w:id="45" w:name="_Toc398374098"/>
       <w:r>
         <w:t xml:space="preserve">Client-side </w:t>
       </w:r>
@@ -16602,7 +16739,7 @@
       <w:pPr>
         <w:pStyle w:val="Heading2"/>
       </w:pPr>
-      <w:bookmarkStart w:id="46" w:name="_Toc398109742"/>
+      <w:bookmarkStart w:id="46" w:name="_Toc398374099"/>
       <w:r>
         <w:t>Application in action:</w:t>
       </w:r>
@@ -18597,7 +18734,7 @@
           <w:szCs w:val="42"/>
         </w:rPr>
       </w:pPr>
-      <w:bookmarkStart w:id="47" w:name="_Toc398109743"/>
+      <w:bookmarkStart w:id="47" w:name="_Toc398374100"/>
       <w:r>
         <w:rPr>
           <w:szCs w:val="42"/>
@@ -18620,7 +18757,7 @@
       <w:pPr>
         <w:pStyle w:val="Heading2"/>
       </w:pPr>
-      <w:bookmarkStart w:id="48" w:name="_Toc398109744"/>
+      <w:bookmarkStart w:id="48" w:name="_Toc398374101"/>
       <w:r>
         <w:t>Overview:</w:t>
       </w:r>
@@ -18740,7 +18877,7 @@
       <w:pPr>
         <w:pStyle w:val="Heading2"/>
       </w:pPr>
-      <w:bookmarkStart w:id="49" w:name="_Toc398109745"/>
+      <w:bookmarkStart w:id="49" w:name="_Toc398374102"/>
       <w:r>
         <w:t>Application components:</w:t>
       </w:r>
@@ -18750,7 +18887,7 @@
       <w:pPr>
         <w:pStyle w:val="Heading3"/>
       </w:pPr>
-      <w:bookmarkStart w:id="50" w:name="_Toc398109746"/>
+      <w:bookmarkStart w:id="50" w:name="_Toc398374103"/>
       <w:r>
         <w:t>Remote Interfaces:</w:t>
       </w:r>
@@ -18789,7 +18926,7 @@
       <w:pPr>
         <w:pStyle w:val="Heading3"/>
       </w:pPr>
-      <w:bookmarkStart w:id="51" w:name="_Toc398109747"/>
+      <w:bookmarkStart w:id="51" w:name="_Toc398374104"/>
       <w:r>
         <w:t>Server-side implementation:</w:t>
       </w:r>
@@ -18872,7 +19009,7 @@
       <w:pPr>
         <w:pStyle w:val="Heading3"/>
       </w:pPr>
-      <w:bookmarkStart w:id="52" w:name="_Toc398109748"/>
+      <w:bookmarkStart w:id="52" w:name="_Toc398374105"/>
       <w:r>
         <w:t>Client-side implementation:</w:t>
       </w:r>
@@ -19106,7 +19243,7 @@
       <w:pPr>
         <w:pStyle w:val="Heading2"/>
       </w:pPr>
-      <w:bookmarkStart w:id="53" w:name="_Toc398109749"/>
+      <w:bookmarkStart w:id="53" w:name="_Toc398374106"/>
       <w:r>
         <w:t>Application in action:</w:t>
       </w:r>
@@ -19220,7 +19357,7 @@
       <w:pPr>
         <w:pStyle w:val="Heading1"/>
       </w:pPr>
-      <w:bookmarkStart w:id="54" w:name="_Toc398109750"/>
+      <w:bookmarkStart w:id="54" w:name="_Toc398374107"/>
       <w:r>
         <w:lastRenderedPageBreak/>
         <w:t>Evaluation</w:t>
@@ -19234,7 +19371,7 @@
       <w:pPr>
         <w:pStyle w:val="Heading2"/>
       </w:pPr>
-      <w:bookmarkStart w:id="55" w:name="_Toc398109751"/>
+      <w:bookmarkStart w:id="55" w:name="_Toc398374108"/>
       <w:r>
         <w:t>Methodologies</w:t>
       </w:r>
@@ -19278,25 +19415,40 @@
         <w:rPr>
           <w:i/>
         </w:rPr>
-        <w:t xml:space="preserve"> approach</w:t>
+        <w:t xml:space="preserve"> </w:t>
+      </w:r>
+      <w:r>
+        <w:rPr>
+          <w:i/>
+        </w:rPr>
+        <w:t>approach</w:t>
       </w:r>
       <w:r>
         <w:rPr>
           <w:rStyle w:val="appendixRefChar"/>
         </w:rPr>
-        <w:t>[Appendix A</w:t>
+        <w:t xml:space="preserve"> [</w:t>
       </w:r>
       <w:r>
         <w:rPr>
           <w:rStyle w:val="appendixRefChar"/>
         </w:rPr>
+        <w:t>Appendix A</w:t>
+      </w:r>
+      <w:r>
+        <w:rPr>
+          <w:rStyle w:val="appendixRefChar"/>
+        </w:rPr>
         <w:t>]</w:t>
       </w:r>
       <w:r>
         <w:t>,</w:t>
       </w:r>
       <w:r>
-        <w:t xml:space="preserve">more precisely the </w:t>
+        <w:t xml:space="preserve"> more</w:t>
+      </w:r>
+      <w:r>
+        <w:t xml:space="preserve"> precisely the </w:t>
       </w:r>
       <w:r>
         <w:t>WATERFALL</w:t>
@@ -19305,16 +19457,25 @@
         <w:rPr>
           <w:rStyle w:val="appendixRefChar"/>
         </w:rPr>
-        <w:t>[Appendix A</w:t>
+        <w:t>[</w:t>
       </w:r>
       <w:r>
         <w:rPr>
           <w:rStyle w:val="appendixRefChar"/>
         </w:rPr>
+        <w:t>Appendix A</w:t>
+      </w:r>
+      <w:r>
+        <w:rPr>
+          <w:rStyle w:val="appendixRefChar"/>
+        </w:rPr>
         <w:t>]</w:t>
       </w:r>
       <w:r>
-        <w:t xml:space="preserve">methodology, </w:t>
+        <w:t xml:space="preserve"> methodology</w:t>
+      </w:r>
+      <w:r>
+        <w:t xml:space="preserve">, </w:t>
       </w:r>
       <w:r>
         <w:t xml:space="preserve">which is a commonly used </w:t>
@@ -19362,7 +19523,7 @@
         <w:t xml:space="preserve"> were summarised, only then the development </w:t>
       </w:r>
       <w:r>
-        <w:t xml:space="preserve">of prototype </w:t>
+        <w:t>of prototype</w:t>
       </w:r>
       <w:r>
         <w:rPr>
@@ -19506,7 +19667,7 @@
       <w:pPr>
         <w:pStyle w:val="Heading3"/>
       </w:pPr>
-      <w:bookmarkStart w:id="56" w:name="_Toc398109752"/>
+      <w:bookmarkStart w:id="56" w:name="_Toc398374109"/>
       <w:r>
         <w:t>Conjugating t</w:t>
       </w:r>
@@ -19574,7 +19735,13 @@
         <w:t>.</w:t>
       </w:r>
       <w:r>
-        <w:t xml:space="preserve"> At the face of many obstacles </w:t>
+        <w:t xml:space="preserve"> At the face of many obstacles</w:t>
+      </w:r>
+      <w:r>
+        <w:t>,</w:t>
+      </w:r>
+      <w:r>
+        <w:t xml:space="preserve"> </w:t>
       </w:r>
       <w:r>
         <w:t>progre</w:t>
@@ -19625,7 +19792,13 @@
         <w:t>these</w:t>
       </w:r>
       <w:r>
-        <w:t xml:space="preserve"> technical challenges in section 7.</w:t>
+        <w:t xml:space="preserve"> t</w:t>
+      </w:r>
+      <w:r>
+        <w:t>echnical challenges has been given in section 8</w:t>
+      </w:r>
+      <w:r>
+        <w:t>.</w:t>
       </w:r>
       <w:r>
         <w:t>1</w:t>
@@ -19644,7 +19817,7 @@
       <w:pPr>
         <w:pStyle w:val="Heading3"/>
       </w:pPr>
-      <w:bookmarkStart w:id="57" w:name="_Toc398109753"/>
+      <w:bookmarkStart w:id="57" w:name="_Toc398374110"/>
       <w:r>
         <w:t xml:space="preserve">Literature review </w:t>
       </w:r>
@@ -19905,7 +20078,7 @@
       <w:pPr>
         <w:pStyle w:val="Heading3"/>
       </w:pPr>
-      <w:bookmarkStart w:id="58" w:name="_Toc398109754"/>
+      <w:bookmarkStart w:id="58" w:name="_Toc398374111"/>
       <w:r>
         <w:t>Application development</w:t>
       </w:r>
@@ -19922,7 +20095,7 @@
         <w:t xml:space="preserve">The applications </w:t>
       </w:r>
       <w:r>
-        <w:t>are</w:t>
+        <w:t>were</w:t>
       </w:r>
       <w:r>
         <w:t xml:space="preserve"> developed with simplicity in mind</w:t>
@@ -20142,7 +20315,7 @@
       <w:pPr>
         <w:pStyle w:val="Heading3"/>
       </w:pPr>
-      <w:bookmarkStart w:id="59" w:name="_Toc398109755"/>
+      <w:bookmarkStart w:id="59" w:name="_Toc398374112"/>
       <w:r>
         <w:t>Version controlling</w:t>
       </w:r>
@@ -20354,7 +20527,7 @@
       <w:pPr>
         <w:pStyle w:val="Heading2"/>
       </w:pPr>
-      <w:bookmarkStart w:id="60" w:name="_Toc398109756"/>
+      <w:bookmarkStart w:id="60" w:name="_Toc398374113"/>
       <w:r>
         <w:t>Strengths and weaknesses:</w:t>
       </w:r>
@@ -20427,7 +20600,7 @@
       <w:pPr>
         <w:pStyle w:val="Heading1"/>
       </w:pPr>
-      <w:bookmarkStart w:id="61" w:name="_Toc398109757"/>
+      <w:bookmarkStart w:id="61" w:name="_Toc398374114"/>
       <w:r>
         <w:lastRenderedPageBreak/>
         <w:t>Reflection:</w:t>
@@ -20506,7 +20679,7 @@
       <w:pPr>
         <w:pStyle w:val="Heading2"/>
       </w:pPr>
-      <w:bookmarkStart w:id="62" w:name="_Toc398109758"/>
+      <w:bookmarkStart w:id="62" w:name="_Toc398374115"/>
       <w:r>
         <w:t>Challenges faced:</w:t>
       </w:r>
@@ -20514,7 +20687,7 @@
     </w:p>
     <w:p>
       <w:r>
-        <w:t>The greatest challenge that was faced during the project was the challenge of piecing together the technical jigsaws.</w:t>
+        <w:t>The greatest challenge faced during the project was the challenge of piecing together the technical jigsaws.</w:t>
       </w:r>
       <w:r>
         <w:t xml:space="preserve"> </w:t>
@@ -20631,19 +20804,56 @@
         <w:t xml:space="preserve">y, details can be found </w:t>
       </w:r>
       <w:r>
-        <w:t xml:space="preserve">in the references provided in </w:t>
+        <w:t xml:space="preserve">in </w:t>
       </w:r>
       <w:r>
         <w:rPr>
           <w:u w:val="single"/>
         </w:rPr>
+        <w:t>section 10.2</w:t>
+      </w:r>
+      <w:r>
+        <w:rPr>
+          <w:u w:val="single"/>
+        </w:rPr>
+        <w:t>:</w:t>
+      </w:r>
+      <w:r>
+        <w:rPr>
+          <w:u w:val="single"/>
+        </w:rPr>
+        <w:t xml:space="preserve"> </w:t>
+      </w:r>
+      <w:r>
+        <w:rPr>
+          <w:b/>
+          <w:u w:val="single"/>
+        </w:rPr>
+        <w:t>Appendix B</w:t>
+      </w:r>
+      <w:r>
+        <w:rPr>
+          <w:u w:val="single"/>
+        </w:rPr>
+        <w:t>- RMI Exceptions</w:t>
+      </w:r>
+      <w:r>
+        <w:t xml:space="preserve"> with </w:t>
+      </w:r>
+      <w:r>
+        <w:t xml:space="preserve">references provided in </w:t>
+      </w:r>
+      <w:r>
+        <w:rPr>
+          <w:u w:val="single"/>
+        </w:rPr>
         <w:t xml:space="preserve">section </w:t>
       </w:r>
       <w:r>
         <w:rPr>
           <w:u w:val="single"/>
         </w:rPr>
-        <w:t>8</w:t>
+        <w:t>9</w:t>
       </w:r>
       <w:r>
         <w:rPr>
@@ -20694,21 +20904,44 @@
         <w:t>are</w:t>
       </w:r>
       <w:r>
-        <w:t xml:space="preserve"> discussed in detail in </w:t>
+        <w:t xml:space="preserve"> discussed in detail in</w:t>
+      </w:r>
+      <w:r>
+        <w:t xml:space="preserve"> </w:t>
+      </w:r>
+      <w:r>
+        <w:rPr>
+          <w:u w:val="single"/>
+        </w:rPr>
+        <w:t>section 10.2:</w:t>
+      </w:r>
+      <w:r>
+        <w:rPr>
+          <w:u w:val="single"/>
+        </w:rPr>
+        <w:t xml:space="preserve"> </w:t>
       </w:r>
       <w:r>
         <w:rPr>
           <w:b/>
+          <w:u w:val="single"/>
         </w:rPr>
         <w:t>A</w:t>
       </w:r>
       <w:r>
         <w:rPr>
           <w:b/>
+          <w:u w:val="single"/>
         </w:rPr>
         <w:t>ppendix B</w:t>
       </w:r>
       <w:r>
+        <w:rPr>
+          <w:u w:val="single"/>
+        </w:rPr>
+        <w:t>- RMI Exceptions</w:t>
+      </w:r>
+      <w:r>
         <w:t xml:space="preserve"> with references</w:t>
       </w:r>
       <w:r>
@@ -20724,7 +20957,7 @@
         <w:rPr>
           <w:u w:val="single"/>
         </w:rPr>
-        <w:t>8</w:t>
+        <w:t>9</w:t>
       </w:r>
       <w:r>
         <w:rPr>
@@ -20763,10 +20996,22 @@
         <w:rPr>
           <w:u w:val="single"/>
         </w:rPr>
-        <w:t>discussed in section 6.1.2</w:t>
-      </w:r>
-      <w:r>
-        <w:t>.Other challenges include</w:t>
+        <w:t>discussed in section 7</w:t>
+      </w:r>
+      <w:r>
+        <w:rPr>
+          <w:u w:val="single"/>
+        </w:rPr>
+        <w:t>.1.2</w:t>
+      </w:r>
+      <w:r>
+        <w:t>.</w:t>
+      </w:r>
+      <w:r>
+        <w:t xml:space="preserve"> </w:t>
+      </w:r>
+      <w:r>
+        <w:t>Other challenges include</w:t>
       </w:r>
       <w:r>
         <w:t>d</w:t>
@@ -20785,7 +21030,7 @@
       <w:pPr>
         <w:pStyle w:val="Heading2"/>
       </w:pPr>
-      <w:bookmarkStart w:id="63" w:name="_Toc398109759"/>
+      <w:bookmarkStart w:id="63" w:name="_Toc398374116"/>
       <w:r>
         <w:t>Further work:</w:t>
       </w:r>
@@ -20862,7 +21107,7 @@
       <w:pPr>
         <w:pStyle w:val="Heading1"/>
       </w:pPr>
-      <w:bookmarkStart w:id="65" w:name="_Toc398109760"/>
+      <w:bookmarkStart w:id="65" w:name="_Toc398374117"/>
       <w:r>
         <w:lastRenderedPageBreak/>
         <w:t>References</w:t>
@@ -20879,7 +21124,7 @@
       <w:pPr>
         <w:pStyle w:val="Heading2"/>
       </w:pPr>
-      <w:bookmarkStart w:id="66" w:name="_Toc398109761"/>
+      <w:bookmarkStart w:id="66" w:name="_Toc398374118"/>
       <w:r>
         <w:t>References:</w:t>
       </w:r>
@@ -22542,7 +22787,7 @@
       <w:pPr>
         <w:pStyle w:val="Heading2"/>
       </w:pPr>
-      <w:bookmarkStart w:id="67" w:name="_Toc398109762"/>
+      <w:bookmarkStart w:id="67" w:name="_Toc398374119"/>
       <w:r>
         <w:t>Keywords:</w:t>
       </w:r>
@@ -22686,7 +22931,7 @@
       <w:pPr>
         <w:pStyle w:val="Heading1"/>
       </w:pPr>
-      <w:bookmarkStart w:id="68" w:name="_Toc398109763"/>
+      <w:bookmarkStart w:id="68" w:name="_Toc398374120"/>
       <w:r>
         <w:lastRenderedPageBreak/>
         <w:t>Appendices:</w:t>
@@ -22697,7 +22942,7 @@
       <w:pPr>
         <w:pStyle w:val="Heading2"/>
       </w:pPr>
-      <w:bookmarkStart w:id="69" w:name="_Toc398109764"/>
+      <w:bookmarkStart w:id="69" w:name="_Toc398374121"/>
       <w:r>
         <w:t>Appendix A – Technical Terms:</w:t>
       </w:r>
@@ -23341,7 +23586,7 @@
       <w:pPr>
         <w:pStyle w:val="Heading2"/>
       </w:pPr>
-      <w:bookmarkStart w:id="70" w:name="_Toc398109765"/>
+      <w:bookmarkStart w:id="70" w:name="_Toc398374122"/>
       <w:r>
         <w:t xml:space="preserve">Appendix B – </w:t>
       </w:r>
@@ -26737,7 +26982,7 @@
       <w:pPr>
         <w:pStyle w:val="Heading2"/>
       </w:pPr>
-      <w:bookmarkStart w:id="71" w:name="_Toc398109766"/>
+      <w:bookmarkStart w:id="71" w:name="_Toc398374123"/>
       <w:r>
         <w:lastRenderedPageBreak/>
         <w:t xml:space="preserve">Appendix C – Project timelines and Gantt </w:t>
@@ -33844,7 +34089,7 @@
             <w:rPr>
               <w:noProof/>
             </w:rPr>
-            <w:t>49</w:t>
+            <w:t>29</w:t>
           </w:r>
         </w:fldSimple>
       </w:p>
@@ -36649,6 +36894,7 @@
   <w:style w:type="character" w:default="1" w:styleId="DefaultParagraphFont">
     <w:name w:val="Default Paragraph Font"/>
     <w:uiPriority w:val="1"/>
+    <w:semiHidden/>
     <w:unhideWhenUsed/>
   </w:style>
   <w:style w:type="table" w:default="1" w:styleId="TableNormal">
@@ -37628,8 +37874,8 @@
       <w:u w:val="single"/>
     </w:rPr>
   </w:style>
-  <w:style w:type="table" w:customStyle="1" w:styleId="LightGrid-Accent1">
-    <w:name w:val="Light Grid Accent 1"/>
+  <w:style w:type="table" w:customStyle="1" w:styleId="LightGrid-Accent11">
+    <w:name w:val="Light Grid - Accent 11"/>
     <w:basedOn w:val="TableNormal"/>
     <w:uiPriority w:val="62"/>
     <w:rsid w:val="00386803"/>

</xml_diff>